<commit_message>
tweaks from mentor meeting on 10.16
</commit_message>
<xml_diff>
--- a/Capstone2_Project_Report.docx
+++ b/Capstone2_Project_Report.docx
@@ -3865,10 +3865,10 @@
           <w:noProof/>
         </w:rPr>
         <w:drawing>
-          <wp:inline distT="0" distB="0" distL="0" distR="0" wp14:anchorId="11A190CB" wp14:editId="3B21DE4F">
-            <wp:extent cx="5084064" cy="3558845"/>
-            <wp:effectExtent l="0" t="0" r="0" b="0"/>
-            <wp:docPr id="14" name="Picture 14" descr="Chart, scatter chart&#10;&#10;Description automatically generated"/>
+          <wp:inline distT="0" distB="0" distL="0" distR="0" wp14:anchorId="0A06E6B9" wp14:editId="085F0A71">
+            <wp:extent cx="5943600" cy="4160520"/>
+            <wp:effectExtent l="0" t="0" r="0" b="5080"/>
+            <wp:docPr id="1" name="Picture 1" descr="Chart, scatter chart&#10;&#10;Description automatically generated"/>
             <wp:cNvGraphicFramePr>
               <a:graphicFrameLocks xmlns:a="http://schemas.openxmlformats.org/drawingml/2006/main" noChangeAspect="1"/>
             </wp:cNvGraphicFramePr>
@@ -3876,7 +3876,7 @@
               <a:graphicData uri="http://schemas.openxmlformats.org/drawingml/2006/picture">
                 <pic:pic xmlns:pic="http://schemas.openxmlformats.org/drawingml/2006/picture">
                   <pic:nvPicPr>
-                    <pic:cNvPr id="14" name="Picture 14" descr="Chart, scatter chart&#10;&#10;Description automatically generated"/>
+                    <pic:cNvPr id="1" name="Picture 1" descr="Chart, scatter chart&#10;&#10;Description automatically generated"/>
                     <pic:cNvPicPr/>
                   </pic:nvPicPr>
                   <pic:blipFill>
@@ -3894,7 +3894,7 @@
                   <pic:spPr>
                     <a:xfrm>
                       <a:off x="0" y="0"/>
-                      <a:ext cx="5084064" cy="3558845"/>
+                      <a:ext cx="5943600" cy="4160520"/>
                     </a:xfrm>
                     <a:prstGeom prst="rect">
                       <a:avLst/>
@@ -4053,6 +4053,7 @@
         <w:rPr>
           <w:rFonts w:ascii="Calibri" w:eastAsia="Times New Roman" w:hAnsi="Calibri" w:cs="Calibri"/>
         </w:rPr>
+        <w:lastRenderedPageBreak/>
         <w:t>A more in</w:t>
       </w:r>
       <w:r>
@@ -4077,14 +4078,7 @@
         <w:rPr>
           <w:rFonts w:ascii="Calibri" w:eastAsia="Times New Roman" w:hAnsi="Calibri" w:cs="Calibri"/>
         </w:rPr>
-        <w:t xml:space="preserve"> predicting an offensive metric like OPS, WAR includes defense and baserunning. When evaluating a player’s value, these </w:t>
-      </w:r>
-      <w:r>
-        <w:rPr>
-          <w:rFonts w:ascii="Calibri" w:eastAsia="Times New Roman" w:hAnsi="Calibri" w:cs="Calibri"/>
-        </w:rPr>
-        <w:lastRenderedPageBreak/>
-        <w:t xml:space="preserve">are also important parts of the game that should be considered before committing to a player long-term. </w:t>
+        <w:t xml:space="preserve"> predicting an offensive metric like OPS, WAR includes defense and baserunning. When evaluating a player’s value, these are also important parts of the game that should be considered before committing to a player long-term. </w:t>
       </w:r>
     </w:p>
     <w:p>
@@ -5366,7 +5360,6 @@
   <w:style w:type="character" w:default="1" w:styleId="DefaultParagraphFont">
     <w:name w:val="Default Paragraph Font"/>
     <w:uiPriority w:val="1"/>
-    <w:semiHidden/>
     <w:unhideWhenUsed/>
   </w:style>
   <w:style w:type="table" w:default="1" w:styleId="TableNormal">

</xml_diff>